<commit_message>
Dublicates words catching done
</commit_message>
<xml_diff>
--- a/Sets_Manager/primer_slovarya.docx
+++ b/Sets_Manager/primer_slovarya.docx
@@ -770,6 +770,96 @@
           <w:sz w:val="23"/>
         </w:rPr>
         <w:t>Enlightening — разъясняющий, проливающий свет</w:t>
+      </w:r>
+    </w:p>
+    <w:p>
+      <w:pPr>
+        <w:pStyle w:val="Normal"/>
+        <w:widowControl/>
+        <w:ind w:left="0" w:right="0" w:hanging="0"/>
+        <w:jc w:val="left"/>
+        <w:rPr/>
+      </w:pPr>
+      <w:bookmarkStart w:id="0" w:name="__DdeLink__36_1472018360"/>
+      <w:r>
+        <w:rPr>
+          <w:rFonts w:ascii="Slack-Lato;appleLogo;sans-serif" w:hAnsi="Slack-Lato;appleLogo;sans-serif"/>
+          <w:b w:val="false"/>
+          <w:i w:val="false"/>
+          <w:caps w:val="false"/>
+          <w:smallCaps w:val="false"/>
+          <w:color w:val="1D1C1D"/>
+          <w:spacing w:val="0"/>
+          <w:sz w:val="23"/>
+        </w:rPr>
+        <w:t>Guitar — гитара</w:t>
+      </w:r>
+      <w:bookmarkEnd w:id="0"/>
+    </w:p>
+    <w:p>
+      <w:pPr>
+        <w:pStyle w:val="Normal"/>
+        <w:widowControl/>
+        <w:ind w:left="0" w:right="0" w:hanging="0"/>
+        <w:jc w:val="left"/>
+        <w:rPr/>
+      </w:pPr>
+      <w:r>
+        <w:rPr>
+          <w:rFonts w:ascii="Slack-Lato;appleLogo;sans-serif" w:hAnsi="Slack-Lato;appleLogo;sans-serif"/>
+          <w:b w:val="false"/>
+          <w:i w:val="false"/>
+          <w:caps w:val="false"/>
+          <w:smallCaps w:val="false"/>
+          <w:color w:val="1D1C1D"/>
+          <w:spacing w:val="0"/>
+          <w:sz w:val="23"/>
+        </w:rPr>
+        <w:t>Guitar</w:t>
+      </w:r>
+    </w:p>
+    <w:p>
+      <w:pPr>
+        <w:pStyle w:val="Normal"/>
+        <w:widowControl/>
+        <w:ind w:left="0" w:right="0" w:hanging="0"/>
+        <w:jc w:val="left"/>
+        <w:rPr/>
+      </w:pPr>
+      <w:r>
+        <w:rPr>
+          <w:rFonts w:ascii="Slack-Lato;appleLogo;sans-serif" w:hAnsi="Slack-Lato;appleLogo;sans-serif"/>
+          <w:b w:val="false"/>
+          <w:i w:val="false"/>
+          <w:caps w:val="false"/>
+          <w:smallCaps w:val="false"/>
+          <w:color w:val="1D1C1D"/>
+          <w:spacing w:val="0"/>
+          <w:sz w:val="23"/>
+        </w:rPr>
+        <w:t>Guitar — электрогитара</w:t>
+      </w:r>
+    </w:p>
+    <w:p>
+      <w:pPr>
+        <w:pStyle w:val="Normal"/>
+        <w:widowControl/>
+        <w:ind w:left="0" w:right="0" w:hanging="0"/>
+        <w:jc w:val="left"/>
+        <w:rPr/>
+      </w:pPr>
+      <w:r>
+        <w:rPr>
+          <w:rFonts w:ascii="Slack-Lato;appleLogo;sans-serif" w:hAnsi="Slack-Lato;appleLogo;sans-serif"/>
+          <w:b w:val="false"/>
+          <w:i w:val="false"/>
+          <w:caps w:val="false"/>
+          <w:smallCaps w:val="false"/>
+          <w:color w:val="1D1C1D"/>
+          <w:spacing w:val="0"/>
+          <w:sz w:val="23"/>
+        </w:rPr>
+        <w:t>Guitar</w:t>
       </w:r>
     </w:p>
     <w:p>
@@ -828,7 +918,7 @@
     <w:qFormat/>
     <w:pPr>
       <w:widowControl/>
-      <w:overflowPunct w:val="false"/>
+      <w:overflowPunct w:val="true"/>
       <w:bidi w:val="0"/>
       <w:jc w:val="left"/>
     </w:pPr>

</xml_diff>